<commit_message>
added the parser and some upadates in the BNF grammar
</commit_message>
<xml_diff>
--- a/compiler .docx
+++ b/compiler .docx
@@ -147,19 +147,8 @@
                 <w:sz w:val="36"/>
                 <w:szCs w:val="36"/>
               </w:rPr>
-              <w:t xml:space="preserve">1- program -&gt; </w:t>
-            </w:r>
-            <w:proofErr w:type="spellStart"/>
-            <w:r>
-              <w:rPr>
-                <w:rFonts w:ascii="Consolas" w:hAnsi="Consolas"/>
-                <w:color w:val="A9B7C6"/>
-                <w:sz w:val="36"/>
-                <w:szCs w:val="36"/>
-              </w:rPr>
-              <w:t>stmt_seq</w:t>
-            </w:r>
-            <w:proofErr w:type="spellEnd"/>
+              <w:t>1- program -&gt; stmt_seq</w:t>
+            </w:r>
           </w:p>
           <w:p>
             <w:pPr>
@@ -239,67 +228,7 @@
                 <w:sz w:val="36"/>
                 <w:szCs w:val="36"/>
               </w:rPr>
-              <w:t xml:space="preserve">2- </w:t>
-            </w:r>
-            <w:proofErr w:type="spellStart"/>
-            <w:r>
-              <w:rPr>
-                <w:rFonts w:ascii="Consolas" w:hAnsi="Consolas"/>
-                <w:color w:val="A9B7C6"/>
-                <w:sz w:val="36"/>
-                <w:szCs w:val="36"/>
-              </w:rPr>
-              <w:t>stmt_seq</w:t>
-            </w:r>
-            <w:proofErr w:type="spellEnd"/>
-            <w:r>
-              <w:rPr>
-                <w:rFonts w:ascii="Consolas" w:hAnsi="Consolas"/>
-                <w:color w:val="A9B7C6"/>
-                <w:sz w:val="36"/>
-                <w:szCs w:val="36"/>
-              </w:rPr>
-              <w:t xml:space="preserve"> -&gt; </w:t>
-            </w:r>
-            <w:proofErr w:type="spellStart"/>
-            <w:r>
-              <w:rPr>
-                <w:rFonts w:ascii="Consolas" w:hAnsi="Consolas"/>
-                <w:color w:val="A9B7C6"/>
-                <w:sz w:val="36"/>
-                <w:szCs w:val="36"/>
-              </w:rPr>
-              <w:t>stmt</w:t>
-            </w:r>
-            <w:proofErr w:type="spellEnd"/>
-            <w:r>
-              <w:rPr>
-                <w:rFonts w:ascii="Consolas" w:hAnsi="Consolas"/>
-                <w:color w:val="A9B7C6"/>
-                <w:sz w:val="36"/>
-                <w:szCs w:val="36"/>
-              </w:rPr>
-              <w:t xml:space="preserve"> </w:t>
-            </w:r>
-            <w:proofErr w:type="spellStart"/>
-            <w:r>
-              <w:rPr>
-                <w:rFonts w:ascii="Consolas" w:hAnsi="Consolas"/>
-                <w:color w:val="A9B7C6"/>
-                <w:sz w:val="36"/>
-                <w:szCs w:val="36"/>
-              </w:rPr>
-              <w:t>stmt_seq</w:t>
-            </w:r>
-            <w:proofErr w:type="spellEnd"/>
-            <w:r>
-              <w:rPr>
-                <w:rFonts w:ascii="Consolas" w:hAnsi="Consolas"/>
-                <w:color w:val="A9B7C6"/>
-                <w:sz w:val="36"/>
-                <w:szCs w:val="36"/>
-              </w:rPr>
-              <w:t>'</w:t>
+              <w:t>2- stmt_seq -&gt; stmt stmt_seq'</w:t>
             </w:r>
           </w:p>
           <w:p>
@@ -386,47 +315,7 @@
                 <w:sz w:val="36"/>
                 <w:szCs w:val="36"/>
               </w:rPr>
-              <w:t xml:space="preserve">3- </w:t>
-            </w:r>
-            <w:proofErr w:type="spellStart"/>
-            <w:r>
-              <w:rPr>
-                <w:rFonts w:ascii="Consolas" w:hAnsi="Consolas"/>
-                <w:color w:val="A9B7C6"/>
-                <w:sz w:val="36"/>
-                <w:szCs w:val="36"/>
-              </w:rPr>
-              <w:t>stmt_seq</w:t>
-            </w:r>
-            <w:proofErr w:type="spellEnd"/>
-            <w:r>
-              <w:rPr>
-                <w:rFonts w:ascii="Consolas" w:hAnsi="Consolas"/>
-                <w:color w:val="A9B7C6"/>
-                <w:sz w:val="36"/>
-                <w:szCs w:val="36"/>
-              </w:rPr>
-              <w:t xml:space="preserve">' -&gt; </w:t>
-            </w:r>
-            <w:proofErr w:type="spellStart"/>
-            <w:r>
-              <w:rPr>
-                <w:rFonts w:ascii="Consolas" w:hAnsi="Consolas"/>
-                <w:color w:val="A9B7C6"/>
-                <w:sz w:val="36"/>
-                <w:szCs w:val="36"/>
-              </w:rPr>
-              <w:t>stmt_seq</w:t>
-            </w:r>
-            <w:proofErr w:type="spellEnd"/>
-            <w:r>
-              <w:rPr>
-                <w:rFonts w:ascii="Consolas" w:hAnsi="Consolas"/>
-                <w:color w:val="A9B7C6"/>
-                <w:sz w:val="36"/>
-                <w:szCs w:val="36"/>
-              </w:rPr>
-              <w:t xml:space="preserve"> | 3</w:t>
+              <w:t>3- stmt_seq' -&gt; stmt_seq | 3</w:t>
             </w:r>
           </w:p>
           <w:p>
@@ -507,87 +396,7 @@
                 <w:sz w:val="36"/>
                 <w:szCs w:val="36"/>
               </w:rPr>
-              <w:t xml:space="preserve">4- </w:t>
-            </w:r>
-            <w:proofErr w:type="spellStart"/>
-            <w:r>
-              <w:rPr>
-                <w:rFonts w:ascii="Consolas" w:hAnsi="Consolas"/>
-                <w:color w:val="A9B7C6"/>
-                <w:sz w:val="36"/>
-                <w:szCs w:val="36"/>
-              </w:rPr>
-              <w:t>stmt</w:t>
-            </w:r>
-            <w:proofErr w:type="spellEnd"/>
-            <w:r>
-              <w:rPr>
-                <w:rFonts w:ascii="Consolas" w:hAnsi="Consolas"/>
-                <w:color w:val="A9B7C6"/>
-                <w:sz w:val="36"/>
-                <w:szCs w:val="36"/>
-              </w:rPr>
-              <w:t xml:space="preserve"> -&gt; </w:t>
-            </w:r>
-            <w:proofErr w:type="spellStart"/>
-            <w:r>
-              <w:rPr>
-                <w:rFonts w:ascii="Consolas" w:hAnsi="Consolas"/>
-                <w:color w:val="A9B7C6"/>
-                <w:sz w:val="36"/>
-                <w:szCs w:val="36"/>
-              </w:rPr>
-              <w:t>if_stmt</w:t>
-            </w:r>
-            <w:proofErr w:type="spellEnd"/>
-            <w:r>
-              <w:rPr>
-                <w:rFonts w:ascii="Consolas" w:hAnsi="Consolas"/>
-                <w:color w:val="A9B7C6"/>
-                <w:sz w:val="36"/>
-                <w:szCs w:val="36"/>
-              </w:rPr>
-              <w:t xml:space="preserve"> | </w:t>
-            </w:r>
-            <w:proofErr w:type="spellStart"/>
-            <w:r>
-              <w:rPr>
-                <w:rFonts w:ascii="Consolas" w:hAnsi="Consolas"/>
-                <w:color w:val="A9B7C6"/>
-                <w:sz w:val="36"/>
-                <w:szCs w:val="36"/>
-              </w:rPr>
-              <w:t>assign_stmt</w:t>
-            </w:r>
-            <w:proofErr w:type="spellEnd"/>
-            <w:r>
-              <w:rPr>
-                <w:rFonts w:ascii="Consolas" w:hAnsi="Consolas"/>
-                <w:color w:val="A9B7C6"/>
-                <w:sz w:val="36"/>
-                <w:szCs w:val="36"/>
-              </w:rPr>
-              <w:t xml:space="preserve"> ; | </w:t>
-            </w:r>
-            <w:proofErr w:type="spellStart"/>
-            <w:r>
-              <w:rPr>
-                <w:rFonts w:ascii="Consolas" w:hAnsi="Consolas"/>
-                <w:color w:val="A9B7C6"/>
-                <w:sz w:val="36"/>
-                <w:szCs w:val="36"/>
-              </w:rPr>
-              <w:t>declare_stmt</w:t>
-            </w:r>
-            <w:proofErr w:type="spellEnd"/>
-            <w:r>
-              <w:rPr>
-                <w:rFonts w:ascii="Consolas" w:hAnsi="Consolas"/>
-                <w:color w:val="A9B7C6"/>
-                <w:sz w:val="36"/>
-                <w:szCs w:val="36"/>
-              </w:rPr>
-              <w:t xml:space="preserve"> ;</w:t>
+              <w:t>4- stmt -&gt; if_stmt | assign_stmt ; | declare_stmt ;</w:t>
             </w:r>
           </w:p>
           <w:p>
@@ -682,9 +491,8 @@
                 <w:sz w:val="36"/>
                 <w:szCs w:val="36"/>
               </w:rPr>
-              <w:t xml:space="preserve">5- </w:t>
-            </w:r>
-            <w:proofErr w:type="spellStart"/>
+              <w:t>5- if_stmt -&gt; if ( condition ) { stmt_seq' }</w:t>
+            </w:r>
             <w:r>
               <w:rPr>
                 <w:rFonts w:ascii="Consolas" w:hAnsi="Consolas"/>
@@ -692,9 +500,8 @@
                 <w:sz w:val="36"/>
                 <w:szCs w:val="36"/>
               </w:rPr>
-              <w:t>if_stmt</w:t>
-            </w:r>
-            <w:proofErr w:type="spellEnd"/>
+              <w:t xml:space="preserve"> </w:t>
+            </w:r>
             <w:r>
               <w:rPr>
                 <w:rFonts w:ascii="Consolas" w:hAnsi="Consolas"/>
@@ -702,48 +509,8 @@
                 <w:sz w:val="36"/>
                 <w:szCs w:val="36"/>
               </w:rPr>
-              <w:t xml:space="preserve"> -&gt; if ( condition ) { </w:t>
-            </w:r>
-            <w:proofErr w:type="spellStart"/>
-            <w:r>
-              <w:rPr>
-                <w:rFonts w:ascii="Consolas" w:hAnsi="Consolas"/>
-                <w:color w:val="A9B7C6"/>
-                <w:sz w:val="36"/>
-                <w:szCs w:val="36"/>
-              </w:rPr>
-              <w:t>stmt_seq</w:t>
-            </w:r>
-            <w:proofErr w:type="spellEnd"/>
-            <w:r>
-              <w:rPr>
-                <w:rFonts w:ascii="Consolas" w:hAnsi="Consolas"/>
-                <w:color w:val="A9B7C6"/>
-                <w:sz w:val="36"/>
-                <w:szCs w:val="36"/>
-              </w:rPr>
-              <w:t>' }</w:t>
-            </w:r>
-            <w:r>
-              <w:rPr>
-                <w:rFonts w:ascii="Consolas" w:hAnsi="Consolas"/>
-                <w:color w:val="A9B7C6"/>
-                <w:sz w:val="36"/>
-                <w:szCs w:val="36"/>
-              </w:rPr>
-              <w:t xml:space="preserve"> </w:t>
-            </w:r>
-            <w:proofErr w:type="spellStart"/>
-            <w:r>
-              <w:rPr>
-                <w:rFonts w:ascii="Consolas" w:hAnsi="Consolas"/>
-                <w:color w:val="A9B7C6"/>
-                <w:sz w:val="36"/>
-                <w:szCs w:val="36"/>
-              </w:rPr>
               <w:t>else_part</w:t>
             </w:r>
-            <w:proofErr w:type="spellEnd"/>
           </w:p>
           <w:p>
             <w:pPr>
@@ -823,47 +590,7 @@
                 <w:sz w:val="36"/>
                 <w:szCs w:val="36"/>
               </w:rPr>
-              <w:t xml:space="preserve">6- </w:t>
-            </w:r>
-            <w:proofErr w:type="spellStart"/>
-            <w:r>
-              <w:rPr>
-                <w:rFonts w:ascii="Consolas" w:hAnsi="Consolas"/>
-                <w:color w:val="A9B7C6"/>
-                <w:sz w:val="36"/>
-                <w:szCs w:val="36"/>
-              </w:rPr>
-              <w:t>else_part</w:t>
-            </w:r>
-            <w:proofErr w:type="spellEnd"/>
-            <w:r>
-              <w:rPr>
-                <w:rFonts w:ascii="Consolas" w:hAnsi="Consolas"/>
-                <w:color w:val="A9B7C6"/>
-                <w:sz w:val="36"/>
-                <w:szCs w:val="36"/>
-              </w:rPr>
-              <w:t xml:space="preserve"> -&gt; else { </w:t>
-            </w:r>
-            <w:proofErr w:type="spellStart"/>
-            <w:r>
-              <w:rPr>
-                <w:rFonts w:ascii="Consolas" w:hAnsi="Consolas"/>
-                <w:color w:val="A9B7C6"/>
-                <w:sz w:val="36"/>
-                <w:szCs w:val="36"/>
-              </w:rPr>
-              <w:t>stmt_seq</w:t>
-            </w:r>
-            <w:proofErr w:type="spellEnd"/>
-            <w:r>
-              <w:rPr>
-                <w:rFonts w:ascii="Consolas" w:hAnsi="Consolas"/>
-                <w:color w:val="A9B7C6"/>
-                <w:sz w:val="36"/>
-                <w:szCs w:val="36"/>
-              </w:rPr>
-              <w:t>' } | 3</w:t>
+              <w:t>6- else_part -&gt; else { stmt_seq' } | 3</w:t>
             </w:r>
           </w:p>
           <w:p>
@@ -973,7 +700,21 @@
                 <w:sz w:val="36"/>
                 <w:szCs w:val="36"/>
               </w:rPr>
-              <w:t>(, number, id</w:t>
+              <w:t xml:space="preserve">(, </w:t>
+            </w:r>
+            <w:r>
+              <w:rPr>
+                <w:sz w:val="36"/>
+                <w:szCs w:val="36"/>
+              </w:rPr>
+              <w:t>value</w:t>
+            </w:r>
+            <w:r>
+              <w:rPr>
+                <w:sz w:val="36"/>
+                <w:szCs w:val="36"/>
+              </w:rPr>
+              <w:t>, id</w:t>
             </w:r>
             <w:r>
               <w:rPr>
@@ -1032,27 +773,7 @@
                 <w:sz w:val="36"/>
                 <w:szCs w:val="36"/>
               </w:rPr>
-              <w:t xml:space="preserve">8- condition' -&gt; </w:t>
-            </w:r>
-            <w:proofErr w:type="spellStart"/>
-            <w:r>
-              <w:rPr>
-                <w:rFonts w:ascii="Consolas" w:hAnsi="Consolas"/>
-                <w:color w:val="A9B7C6"/>
-                <w:sz w:val="36"/>
-                <w:szCs w:val="36"/>
-              </w:rPr>
-              <w:t>comp_sign</w:t>
-            </w:r>
-            <w:proofErr w:type="spellEnd"/>
-            <w:r>
-              <w:rPr>
-                <w:rFonts w:ascii="Consolas" w:hAnsi="Consolas"/>
-                <w:color w:val="A9B7C6"/>
-                <w:sz w:val="36"/>
-                <w:szCs w:val="36"/>
-              </w:rPr>
-              <w:t xml:space="preserve"> exp | 3</w:t>
+              <w:t>8- condition' -&gt; comp_sign exp | 3</w:t>
             </w:r>
           </w:p>
         </w:tc>
@@ -1132,27 +853,7 @@
                 <w:sz w:val="36"/>
                 <w:szCs w:val="36"/>
               </w:rPr>
-              <w:t xml:space="preserve">9- </w:t>
-            </w:r>
-            <w:proofErr w:type="spellStart"/>
-            <w:r>
-              <w:rPr>
-                <w:rFonts w:ascii="Consolas" w:hAnsi="Consolas"/>
-                <w:color w:val="A9B7C6"/>
-                <w:sz w:val="36"/>
-                <w:szCs w:val="36"/>
-              </w:rPr>
-              <w:t>comp_sign</w:t>
-            </w:r>
-            <w:proofErr w:type="spellEnd"/>
-            <w:r>
-              <w:rPr>
-                <w:rFonts w:ascii="Consolas" w:hAnsi="Consolas"/>
-                <w:color w:val="A9B7C6"/>
-                <w:sz w:val="36"/>
-                <w:szCs w:val="36"/>
-              </w:rPr>
-              <w:t xml:space="preserve"> -&gt; &lt; | &gt; | == | &gt;= | &lt;=</w:t>
+              <w:t>9- comp_sign -&gt; &lt; | &gt; | == | &gt;= | &lt;=</w:t>
             </w:r>
           </w:p>
           <w:p>
@@ -1212,7 +913,21 @@
                 <w:sz w:val="36"/>
                 <w:szCs w:val="36"/>
               </w:rPr>
-              <w:t>(, number, id</w:t>
+              <w:t xml:space="preserve">(, </w:t>
+            </w:r>
+            <w:r>
+              <w:rPr>
+                <w:sz w:val="36"/>
+                <w:szCs w:val="36"/>
+              </w:rPr>
+              <w:t>value</w:t>
+            </w:r>
+            <w:r>
+              <w:rPr>
+                <w:sz w:val="36"/>
+                <w:szCs w:val="36"/>
+              </w:rPr>
+              <w:t>, id</w:t>
             </w:r>
           </w:p>
         </w:tc>
@@ -1272,7 +987,21 @@
                 <w:sz w:val="36"/>
                 <w:szCs w:val="36"/>
               </w:rPr>
-              <w:t>(, number, id</w:t>
+              <w:t xml:space="preserve">(, </w:t>
+            </w:r>
+            <w:r>
+              <w:rPr>
+                <w:sz w:val="36"/>
+                <w:szCs w:val="36"/>
+              </w:rPr>
+              <w:t>value</w:t>
+            </w:r>
+            <w:r>
+              <w:rPr>
+                <w:sz w:val="36"/>
+                <w:szCs w:val="36"/>
+              </w:rPr>
+              <w:t>, id</w:t>
             </w:r>
           </w:p>
         </w:tc>
@@ -1325,27 +1054,7 @@
                 <w:szCs w:val="36"/>
               </w:rPr>
               <w:lastRenderedPageBreak/>
-              <w:t xml:space="preserve">11- exp' -&gt; </w:t>
-            </w:r>
-            <w:proofErr w:type="spellStart"/>
-            <w:r>
-              <w:rPr>
-                <w:rFonts w:ascii="Consolas" w:hAnsi="Consolas"/>
-                <w:color w:val="A9B7C6"/>
-                <w:sz w:val="36"/>
-                <w:szCs w:val="36"/>
-              </w:rPr>
-              <w:t>add_op</w:t>
-            </w:r>
-            <w:proofErr w:type="spellEnd"/>
-            <w:r>
-              <w:rPr>
-                <w:rFonts w:ascii="Consolas" w:hAnsi="Consolas"/>
-                <w:color w:val="A9B7C6"/>
-                <w:sz w:val="36"/>
-                <w:szCs w:val="36"/>
-              </w:rPr>
-              <w:t xml:space="preserve"> term exp' | 3</w:t>
+              <w:t>11- exp' -&gt; add_op term exp' | 3</w:t>
             </w:r>
           </w:p>
           <w:p>
@@ -1426,27 +1135,7 @@
                 <w:sz w:val="36"/>
                 <w:szCs w:val="36"/>
               </w:rPr>
-              <w:t xml:space="preserve">12- </w:t>
-            </w:r>
-            <w:proofErr w:type="spellStart"/>
-            <w:r>
-              <w:rPr>
-                <w:rFonts w:ascii="Consolas" w:hAnsi="Consolas"/>
-                <w:color w:val="A9B7C6"/>
-                <w:sz w:val="36"/>
-                <w:szCs w:val="36"/>
-              </w:rPr>
-              <w:t>add_op</w:t>
-            </w:r>
-            <w:proofErr w:type="spellEnd"/>
-            <w:r>
-              <w:rPr>
-                <w:rFonts w:ascii="Consolas" w:hAnsi="Consolas"/>
-                <w:color w:val="A9B7C6"/>
-                <w:sz w:val="36"/>
-                <w:szCs w:val="36"/>
-              </w:rPr>
-              <w:t xml:space="preserve"> -&gt; + | -</w:t>
+              <w:t>12- add_op -&gt; + | -</w:t>
             </w:r>
           </w:p>
           <w:p>
@@ -1496,7 +1185,21 @@
                 <w:sz w:val="36"/>
                 <w:szCs w:val="36"/>
               </w:rPr>
-              <w:t>(, number, id</w:t>
+              <w:t xml:space="preserve">(, </w:t>
+            </w:r>
+            <w:r>
+              <w:rPr>
+                <w:sz w:val="36"/>
+                <w:szCs w:val="36"/>
+              </w:rPr>
+              <w:t>value</w:t>
+            </w:r>
+            <w:r>
+              <w:rPr>
+                <w:sz w:val="36"/>
+                <w:szCs w:val="36"/>
+              </w:rPr>
+              <w:t>, id</w:t>
             </w:r>
           </w:p>
         </w:tc>
@@ -1556,7 +1259,21 @@
                 <w:sz w:val="36"/>
                 <w:szCs w:val="36"/>
               </w:rPr>
-              <w:t>(, number, id</w:t>
+              <w:t xml:space="preserve">(, </w:t>
+            </w:r>
+            <w:r>
+              <w:rPr>
+                <w:sz w:val="36"/>
+                <w:szCs w:val="36"/>
+              </w:rPr>
+              <w:t>value</w:t>
+            </w:r>
+            <w:r>
+              <w:rPr>
+                <w:sz w:val="36"/>
+                <w:szCs w:val="36"/>
+              </w:rPr>
+              <w:t>, id</w:t>
             </w:r>
           </w:p>
         </w:tc>
@@ -1608,27 +1325,7 @@
                 <w:sz w:val="36"/>
                 <w:szCs w:val="36"/>
               </w:rPr>
-              <w:t xml:space="preserve">14- term' -&gt; </w:t>
-            </w:r>
-            <w:proofErr w:type="spellStart"/>
-            <w:r>
-              <w:rPr>
-                <w:rFonts w:ascii="Consolas" w:hAnsi="Consolas"/>
-                <w:color w:val="A9B7C6"/>
-                <w:sz w:val="36"/>
-                <w:szCs w:val="36"/>
-              </w:rPr>
-              <w:t>mul_op</w:t>
-            </w:r>
-            <w:proofErr w:type="spellEnd"/>
-            <w:r>
-              <w:rPr>
-                <w:rFonts w:ascii="Consolas" w:hAnsi="Consolas"/>
-                <w:color w:val="A9B7C6"/>
-                <w:sz w:val="36"/>
-                <w:szCs w:val="36"/>
-              </w:rPr>
-              <w:t xml:space="preserve"> factor term' | 3</w:t>
+              <w:t>14- term' -&gt; mul_op factor term' | 3</w:t>
             </w:r>
           </w:p>
           <w:p>
@@ -1709,27 +1406,7 @@
                 <w:sz w:val="36"/>
                 <w:szCs w:val="36"/>
               </w:rPr>
-              <w:t xml:space="preserve">15- </w:t>
-            </w:r>
-            <w:proofErr w:type="spellStart"/>
-            <w:r>
-              <w:rPr>
-                <w:rFonts w:ascii="Consolas" w:hAnsi="Consolas"/>
-                <w:color w:val="A9B7C6"/>
-                <w:sz w:val="36"/>
-                <w:szCs w:val="36"/>
-              </w:rPr>
-              <w:t>mul_op</w:t>
-            </w:r>
-            <w:proofErr w:type="spellEnd"/>
-            <w:r>
-              <w:rPr>
-                <w:rFonts w:ascii="Consolas" w:hAnsi="Consolas"/>
-                <w:color w:val="A9B7C6"/>
-                <w:sz w:val="36"/>
-                <w:szCs w:val="36"/>
-              </w:rPr>
-              <w:t xml:space="preserve"> -&gt; * | /</w:t>
+              <w:t>15- mul_op -&gt; * | /</w:t>
             </w:r>
           </w:p>
           <w:p>
@@ -1779,7 +1456,21 @@
                 <w:sz w:val="36"/>
                 <w:szCs w:val="36"/>
               </w:rPr>
-              <w:t>(, number, id</w:t>
+              <w:t xml:space="preserve">(, </w:t>
+            </w:r>
+            <w:r>
+              <w:rPr>
+                <w:sz w:val="36"/>
+                <w:szCs w:val="36"/>
+              </w:rPr>
+              <w:t>value</w:t>
+            </w:r>
+            <w:r>
+              <w:rPr>
+                <w:sz w:val="36"/>
+                <w:szCs w:val="36"/>
+              </w:rPr>
+              <w:t>, id</w:t>
             </w:r>
           </w:p>
         </w:tc>
@@ -1810,7 +1501,25 @@
                 <w:sz w:val="36"/>
                 <w:szCs w:val="36"/>
               </w:rPr>
-              <w:t>16- factor -&gt; ( exp ) | number | id</w:t>
+              <w:t xml:space="preserve">16- factor -&gt; ( exp ) | </w:t>
+            </w:r>
+            <w:r>
+              <w:rPr>
+                <w:rFonts w:ascii="Consolas" w:hAnsi="Consolas"/>
+                <w:color w:val="A9B7C6"/>
+                <w:sz w:val="36"/>
+                <w:szCs w:val="36"/>
+              </w:rPr>
+              <w:t xml:space="preserve">value </w:t>
+            </w:r>
+            <w:r>
+              <w:rPr>
+                <w:rFonts w:ascii="Consolas" w:hAnsi="Consolas"/>
+                <w:color w:val="A9B7C6"/>
+                <w:sz w:val="36"/>
+                <w:szCs w:val="36"/>
+              </w:rPr>
+              <w:t>| id</w:t>
             </w:r>
           </w:p>
           <w:p>
@@ -1842,7 +1551,21 @@
                 <w:sz w:val="36"/>
                 <w:szCs w:val="36"/>
               </w:rPr>
-              <w:t>(, number, id</w:t>
+              <w:t xml:space="preserve">(, </w:t>
+            </w:r>
+            <w:r>
+              <w:rPr>
+                <w:sz w:val="36"/>
+                <w:szCs w:val="36"/>
+              </w:rPr>
+              <w:t>value</w:t>
+            </w:r>
+            <w:r>
+              <w:rPr>
+                <w:sz w:val="36"/>
+                <w:szCs w:val="36"/>
+              </w:rPr>
+              <w:t>, id</w:t>
             </w:r>
           </w:p>
         </w:tc>
@@ -1894,27 +1617,7 @@
                 <w:sz w:val="36"/>
                 <w:szCs w:val="36"/>
               </w:rPr>
-              <w:t xml:space="preserve">17- </w:t>
-            </w:r>
-            <w:proofErr w:type="spellStart"/>
-            <w:r>
-              <w:rPr>
-                <w:rFonts w:ascii="Consolas" w:hAnsi="Consolas"/>
-                <w:color w:val="A9B7C6"/>
-                <w:sz w:val="36"/>
-                <w:szCs w:val="36"/>
-              </w:rPr>
-              <w:t>declare_stmt</w:t>
-            </w:r>
-            <w:proofErr w:type="spellEnd"/>
-            <w:r>
-              <w:rPr>
-                <w:rFonts w:ascii="Consolas" w:hAnsi="Consolas"/>
-                <w:color w:val="A9B7C6"/>
-                <w:sz w:val="36"/>
-                <w:szCs w:val="36"/>
-              </w:rPr>
-              <w:t xml:space="preserve"> -&gt; datatype id x</w:t>
+              <w:t>17- declare_stmt -&gt; datatype id x</w:t>
             </w:r>
           </w:p>
           <w:p>
@@ -1998,7 +1701,25 @@
                 <w:sz w:val="36"/>
                 <w:szCs w:val="36"/>
               </w:rPr>
-              <w:t>18- x -&gt; = exp | 3</w:t>
+              <w:t>18- x</w:t>
+            </w:r>
+            <w:r>
+              <w:rPr>
+                <w:rFonts w:ascii="Consolas" w:hAnsi="Consolas"/>
+                <w:color w:val="A9B7C6"/>
+                <w:sz w:val="36"/>
+                <w:szCs w:val="36"/>
+              </w:rPr>
+              <w:t>_stmt</w:t>
+            </w:r>
+            <w:r>
+              <w:rPr>
+                <w:rFonts w:ascii="Consolas" w:hAnsi="Consolas"/>
+                <w:color w:val="A9B7C6"/>
+                <w:sz w:val="36"/>
+                <w:szCs w:val="36"/>
+              </w:rPr>
+              <w:t xml:space="preserve"> -&gt; = exp | 3</w:t>
             </w:r>
           </w:p>
           <w:p>
@@ -2079,27 +1800,7 @@
                 <w:sz w:val="36"/>
                 <w:szCs w:val="36"/>
               </w:rPr>
-              <w:t xml:space="preserve">19- </w:t>
-            </w:r>
-            <w:proofErr w:type="spellStart"/>
-            <w:r>
-              <w:rPr>
-                <w:rFonts w:ascii="Consolas" w:hAnsi="Consolas"/>
-                <w:color w:val="A9B7C6"/>
-                <w:sz w:val="36"/>
-                <w:szCs w:val="36"/>
-              </w:rPr>
-              <w:t>assign_stmt</w:t>
-            </w:r>
-            <w:proofErr w:type="spellEnd"/>
-            <w:r>
-              <w:rPr>
-                <w:rFonts w:ascii="Consolas" w:hAnsi="Consolas"/>
-                <w:color w:val="A9B7C6"/>
-                <w:sz w:val="36"/>
-                <w:szCs w:val="36"/>
-              </w:rPr>
-              <w:t xml:space="preserve"> -&gt; id = exp</w:t>
+              <w:t>19- assign_stmt -&gt; id = exp</w:t>
             </w:r>
           </w:p>
         </w:tc>
@@ -2356,8 +2057,8 @@
       <w:pPr>
         <w:jc w:val="center"/>
         <w:rPr>
-          <w:sz w:val="40"/>
-          <w:szCs w:val="40"/>
+          <w:sz w:val="52"/>
+          <w:szCs w:val="52"/>
         </w:rPr>
         <w:sectPr>
           <w:pgSz w:w="31680" w:h="11909" w:orient="landscape" w:code="9"/>
@@ -2368,43 +2069,57 @@
       </w:pPr>
       <w:r>
         <w:rPr>
-          <w:sz w:val="40"/>
-          <w:szCs w:val="40"/>
+          <w:sz w:val="52"/>
+          <w:szCs w:val="52"/>
         </w:rPr>
         <w:t>Terminals = if, id,</w:t>
       </w:r>
       <w:r>
         <w:rPr>
-          <w:sz w:val="40"/>
-          <w:szCs w:val="40"/>
+          <w:sz w:val="52"/>
+          <w:szCs w:val="52"/>
         </w:rPr>
         <w:t xml:space="preserve"> </w:t>
       </w:r>
       <w:r>
         <w:rPr>
-          <w:sz w:val="40"/>
-          <w:szCs w:val="40"/>
+          <w:sz w:val="52"/>
+          <w:szCs w:val="52"/>
         </w:rPr>
-        <w:t>int, float, char, else, (, ), &lt;, &gt;, =, &lt;=, &gt;=, ==, number, *, /, +,</w:t>
+        <w:t xml:space="preserve">int, float, char, else, (, ), &lt;, &gt;, =, &lt;=, &gt;=, ==, </w:t>
       </w:r>
       <w:r>
         <w:rPr>
-          <w:sz w:val="40"/>
-          <w:szCs w:val="40"/>
+          <w:sz w:val="52"/>
+          <w:szCs w:val="52"/>
+        </w:rPr>
+        <w:t>value</w:t>
+      </w:r>
+      <w:r>
+        <w:rPr>
+          <w:sz w:val="52"/>
+          <w:szCs w:val="52"/>
+        </w:rPr>
+        <w:t>, *, /, +,</w:t>
+      </w:r>
+      <w:r>
+        <w:rPr>
+          <w:sz w:val="52"/>
+          <w:szCs w:val="52"/>
         </w:rPr>
         <w:t xml:space="preserve"> {, }</w:t>
       </w:r>
       <w:r>
         <w:rPr>
-          <w:sz w:val="40"/>
-          <w:szCs w:val="40"/>
+          <w:sz w:val="52"/>
+          <w:szCs w:val="52"/>
         </w:rPr>
         <w:t>, ;</w:t>
       </w:r>
       <w:r>
         <w:rPr>
-          <w:sz w:val="40"/>
-          <w:szCs w:val="40"/>
+          <w:sz w:val="52"/>
+          <w:szCs w:val="52"/>
         </w:rPr>
         <w:t>, $</w:t>
       </w:r>
@@ -2455,29 +2170,29 @@
         <w:tblLook w:val="04A0" w:firstRow="1" w:lastRow="0" w:firstColumn="1" w:lastColumn="0" w:noHBand="0" w:noVBand="1"/>
       </w:tblPr>
       <w:tblGrid>
-        <w:gridCol w:w="576"/>
-        <w:gridCol w:w="1412"/>
-        <w:gridCol w:w="1669"/>
-        <w:gridCol w:w="1809"/>
-        <w:gridCol w:w="1809"/>
-        <w:gridCol w:w="1809"/>
-        <w:gridCol w:w="1334"/>
-        <w:gridCol w:w="999"/>
-        <w:gridCol w:w="1443"/>
-        <w:gridCol w:w="1545"/>
-        <w:gridCol w:w="1545"/>
-        <w:gridCol w:w="1545"/>
-        <w:gridCol w:w="1545"/>
-        <w:gridCol w:w="1545"/>
-        <w:gridCol w:w="1545"/>
-        <w:gridCol w:w="947"/>
-        <w:gridCol w:w="999"/>
-        <w:gridCol w:w="1196"/>
-        <w:gridCol w:w="1196"/>
-        <w:gridCol w:w="1190"/>
-        <w:gridCol w:w="1190"/>
-        <w:gridCol w:w="1411"/>
-        <w:gridCol w:w="1411"/>
+        <w:gridCol w:w="575"/>
+        <w:gridCol w:w="1406"/>
+        <w:gridCol w:w="1663"/>
+        <w:gridCol w:w="1802"/>
+        <w:gridCol w:w="1802"/>
+        <w:gridCol w:w="1802"/>
+        <w:gridCol w:w="1329"/>
+        <w:gridCol w:w="995"/>
+        <w:gridCol w:w="1438"/>
+        <w:gridCol w:w="1540"/>
+        <w:gridCol w:w="1540"/>
+        <w:gridCol w:w="1540"/>
+        <w:gridCol w:w="1540"/>
+        <w:gridCol w:w="1540"/>
+        <w:gridCol w:w="1540"/>
+        <w:gridCol w:w="1055"/>
+        <w:gridCol w:w="995"/>
+        <w:gridCol w:w="1192"/>
+        <w:gridCol w:w="1192"/>
+        <w:gridCol w:w="1186"/>
+        <w:gridCol w:w="1186"/>
+        <w:gridCol w:w="1406"/>
+        <w:gridCol w:w="1406"/>
       </w:tblGrid>
       <w:tr>
         <w:trPr>
@@ -2830,7 +2545,7 @@
                 <w:sz w:val="28"/>
                 <w:szCs w:val="28"/>
               </w:rPr>
-              <w:t>Num</w:t>
+              <w:t>value</w:t>
             </w:r>
           </w:p>
         </w:tc>
@@ -3732,31 +3447,13 @@
                 <w:szCs w:val="28"/>
               </w:rPr>
             </w:pPr>
-            <w:proofErr w:type="spellStart"/>
-            <w:r>
-              <w:rPr>
-                <w:sz w:val="28"/>
-                <w:szCs w:val="28"/>
-              </w:rPr>
-              <w:t>Stmt_seq</w:t>
-            </w:r>
-            <w:proofErr w:type="spellEnd"/>
-            <w:r>
-              <w:rPr>
-                <w:sz w:val="28"/>
-                <w:szCs w:val="28"/>
-              </w:rPr>
-              <w:t>’-&gt;</w:t>
-            </w:r>
-            <w:proofErr w:type="spellStart"/>
-            <w:r>
-              <w:rPr>
-                <w:sz w:val="28"/>
-                <w:szCs w:val="28"/>
-              </w:rPr>
-              <w:t>stmt_seq</w:t>
-            </w:r>
-            <w:proofErr w:type="spellEnd"/>
+            <w:r>
+              <w:rPr>
+                <w:sz w:val="28"/>
+                <w:szCs w:val="28"/>
+              </w:rPr>
+              <w:t>Stmt_seq’-&gt;stmt_seq</w:t>
+            </w:r>
           </w:p>
         </w:tc>
         <w:tc>
@@ -3771,31 +3468,13 @@
                 <w:szCs w:val="28"/>
               </w:rPr>
             </w:pPr>
-            <w:proofErr w:type="spellStart"/>
-            <w:r>
-              <w:rPr>
-                <w:sz w:val="28"/>
-                <w:szCs w:val="28"/>
-              </w:rPr>
-              <w:t>Stmt_seq</w:t>
-            </w:r>
-            <w:proofErr w:type="spellEnd"/>
-            <w:r>
-              <w:rPr>
-                <w:sz w:val="28"/>
-                <w:szCs w:val="28"/>
-              </w:rPr>
-              <w:t>’-&gt;</w:t>
-            </w:r>
-            <w:proofErr w:type="spellStart"/>
-            <w:r>
-              <w:rPr>
-                <w:sz w:val="28"/>
-                <w:szCs w:val="28"/>
-              </w:rPr>
-              <w:t>stmt_seq</w:t>
-            </w:r>
-            <w:proofErr w:type="spellEnd"/>
+            <w:r>
+              <w:rPr>
+                <w:sz w:val="28"/>
+                <w:szCs w:val="28"/>
+              </w:rPr>
+              <w:t>Stmt_seq’-&gt;stmt_seq</w:t>
+            </w:r>
           </w:p>
         </w:tc>
         <w:tc>
@@ -3810,31 +3489,13 @@
                 <w:szCs w:val="28"/>
               </w:rPr>
             </w:pPr>
-            <w:proofErr w:type="spellStart"/>
-            <w:r>
-              <w:rPr>
-                <w:sz w:val="28"/>
-                <w:szCs w:val="28"/>
-              </w:rPr>
-              <w:t>Stmt_seq</w:t>
-            </w:r>
-            <w:proofErr w:type="spellEnd"/>
-            <w:r>
-              <w:rPr>
-                <w:sz w:val="28"/>
-                <w:szCs w:val="28"/>
-              </w:rPr>
-              <w:t>’-&gt;</w:t>
-            </w:r>
-            <w:proofErr w:type="spellStart"/>
-            <w:r>
-              <w:rPr>
-                <w:sz w:val="28"/>
-                <w:szCs w:val="28"/>
-              </w:rPr>
-              <w:t>stmt_seq</w:t>
-            </w:r>
-            <w:proofErr w:type="spellEnd"/>
+            <w:r>
+              <w:rPr>
+                <w:sz w:val="28"/>
+                <w:szCs w:val="28"/>
+              </w:rPr>
+              <w:t>Stmt_seq’-&gt;stmt_seq</w:t>
+            </w:r>
           </w:p>
         </w:tc>
         <w:tc>
@@ -3849,31 +3510,13 @@
                 <w:szCs w:val="28"/>
               </w:rPr>
             </w:pPr>
-            <w:proofErr w:type="spellStart"/>
-            <w:r>
-              <w:rPr>
-                <w:sz w:val="28"/>
-                <w:szCs w:val="28"/>
-              </w:rPr>
-              <w:t>Stmt_seq</w:t>
-            </w:r>
-            <w:proofErr w:type="spellEnd"/>
-            <w:r>
-              <w:rPr>
-                <w:sz w:val="28"/>
-                <w:szCs w:val="28"/>
-              </w:rPr>
-              <w:t>’-&gt;</w:t>
-            </w:r>
-            <w:proofErr w:type="spellStart"/>
-            <w:r>
-              <w:rPr>
-                <w:sz w:val="28"/>
-                <w:szCs w:val="28"/>
-              </w:rPr>
-              <w:t>stmt_seq</w:t>
-            </w:r>
-            <w:proofErr w:type="spellEnd"/>
+            <w:r>
+              <w:rPr>
+                <w:sz w:val="28"/>
+                <w:szCs w:val="28"/>
+              </w:rPr>
+              <w:t>Stmt_seq’-&gt;stmt_seq</w:t>
+            </w:r>
           </w:p>
         </w:tc>
         <w:tc>
@@ -3888,31 +3531,13 @@
                 <w:szCs w:val="28"/>
               </w:rPr>
             </w:pPr>
-            <w:proofErr w:type="spellStart"/>
-            <w:r>
-              <w:rPr>
-                <w:sz w:val="28"/>
-                <w:szCs w:val="28"/>
-              </w:rPr>
-              <w:t>Stmt_seq</w:t>
-            </w:r>
-            <w:proofErr w:type="spellEnd"/>
-            <w:r>
-              <w:rPr>
-                <w:sz w:val="28"/>
-                <w:szCs w:val="28"/>
-              </w:rPr>
-              <w:t>’-&gt;</w:t>
-            </w:r>
-            <w:proofErr w:type="spellStart"/>
-            <w:r>
-              <w:rPr>
-                <w:sz w:val="28"/>
-                <w:szCs w:val="28"/>
-              </w:rPr>
-              <w:t>stmt_seq</w:t>
-            </w:r>
-            <w:proofErr w:type="spellEnd"/>
+            <w:r>
+              <w:rPr>
+                <w:sz w:val="28"/>
+                <w:szCs w:val="28"/>
+              </w:rPr>
+              <w:t>Stmt_seq’-&gt;stmt_seq</w:t>
+            </w:r>
           </w:p>
         </w:tc>
         <w:tc>
@@ -4137,21 +3762,12 @@
                 <w:szCs w:val="28"/>
               </w:rPr>
             </w:pPr>
-            <w:proofErr w:type="spellStart"/>
-            <w:r>
-              <w:rPr>
-                <w:sz w:val="28"/>
-                <w:szCs w:val="28"/>
-              </w:rPr>
-              <w:t>Stmt_seq</w:t>
-            </w:r>
-            <w:proofErr w:type="spellEnd"/>
-            <w:r>
-              <w:rPr>
-                <w:sz w:val="28"/>
-                <w:szCs w:val="28"/>
-              </w:rPr>
-              <w:t>’-&gt;3</w:t>
+            <w:r>
+              <w:rPr>
+                <w:sz w:val="28"/>
+                <w:szCs w:val="28"/>
+              </w:rPr>
+              <w:t>Stmt_seq’-&gt;3</w:t>
             </w:r>
           </w:p>
         </w:tc>
@@ -4167,21 +3783,12 @@
                 <w:szCs w:val="28"/>
               </w:rPr>
             </w:pPr>
-            <w:proofErr w:type="spellStart"/>
-            <w:r>
-              <w:rPr>
-                <w:sz w:val="28"/>
-                <w:szCs w:val="28"/>
-              </w:rPr>
-              <w:t>Stmt_seq</w:t>
-            </w:r>
-            <w:proofErr w:type="spellEnd"/>
-            <w:r>
-              <w:rPr>
-                <w:sz w:val="28"/>
-                <w:szCs w:val="28"/>
-              </w:rPr>
-              <w:t>’-&gt;3</w:t>
+            <w:r>
+              <w:rPr>
+                <w:sz w:val="28"/>
+                <w:szCs w:val="28"/>
+              </w:rPr>
+              <w:t>Stmt_seq’-&gt;3</w:t>
             </w:r>
           </w:p>
         </w:tc>
@@ -4224,31 +3831,13 @@
                 <w:szCs w:val="28"/>
               </w:rPr>
             </w:pPr>
-            <w:proofErr w:type="spellStart"/>
-            <w:r>
-              <w:rPr>
-                <w:sz w:val="28"/>
-                <w:szCs w:val="28"/>
-              </w:rPr>
-              <w:t>Stmt</w:t>
-            </w:r>
-            <w:proofErr w:type="spellEnd"/>
-            <w:r>
-              <w:rPr>
-                <w:sz w:val="28"/>
-                <w:szCs w:val="28"/>
-              </w:rPr>
-              <w:t xml:space="preserve">-&gt; </w:t>
-            </w:r>
-            <w:proofErr w:type="spellStart"/>
-            <w:r>
-              <w:rPr>
-                <w:sz w:val="28"/>
-                <w:szCs w:val="28"/>
-              </w:rPr>
-              <w:t>if_stmt</w:t>
-            </w:r>
-            <w:proofErr w:type="spellEnd"/>
+            <w:r>
+              <w:rPr>
+                <w:sz w:val="28"/>
+                <w:szCs w:val="28"/>
+              </w:rPr>
+              <w:t>Stmt-&gt; if_stmt</w:t>
+            </w:r>
           </w:p>
         </w:tc>
         <w:tc>
@@ -4263,31 +3852,20 @@
                 <w:szCs w:val="28"/>
               </w:rPr>
             </w:pPr>
-            <w:proofErr w:type="spellStart"/>
-            <w:r>
-              <w:rPr>
-                <w:sz w:val="28"/>
-                <w:szCs w:val="28"/>
-              </w:rPr>
-              <w:t>stmt</w:t>
-            </w:r>
-            <w:proofErr w:type="spellEnd"/>
-            <w:r>
-              <w:rPr>
-                <w:sz w:val="28"/>
-                <w:szCs w:val="28"/>
-              </w:rPr>
-              <w:t>-&gt;</w:t>
-            </w:r>
-            <w:proofErr w:type="spellStart"/>
-            <w:r>
-              <w:rPr>
-                <w:sz w:val="28"/>
-                <w:szCs w:val="28"/>
-              </w:rPr>
-              <w:t>assign_stmt</w:t>
-            </w:r>
-            <w:proofErr w:type="spellEnd"/>
+            <w:r>
+              <w:rPr>
+                <w:sz w:val="28"/>
+                <w:szCs w:val="28"/>
+              </w:rPr>
+              <w:t>stmt-&gt;assign_stmt</w:t>
+            </w:r>
+            <w:r>
+              <w:rPr>
+                <w:sz w:val="28"/>
+                <w:szCs w:val="28"/>
+              </w:rPr>
+              <w:t xml:space="preserve"> ;</w:t>
+            </w:r>
           </w:p>
         </w:tc>
         <w:tc>
@@ -4302,31 +3880,20 @@
                 <w:szCs w:val="28"/>
               </w:rPr>
             </w:pPr>
-            <w:proofErr w:type="spellStart"/>
-            <w:r>
-              <w:rPr>
-                <w:sz w:val="28"/>
-                <w:szCs w:val="28"/>
-              </w:rPr>
-              <w:t>Stmt</w:t>
-            </w:r>
-            <w:proofErr w:type="spellEnd"/>
-            <w:r>
-              <w:rPr>
-                <w:sz w:val="28"/>
-                <w:szCs w:val="28"/>
-              </w:rPr>
-              <w:t>-&gt;</w:t>
-            </w:r>
-            <w:proofErr w:type="spellStart"/>
-            <w:r>
-              <w:rPr>
-                <w:sz w:val="28"/>
-                <w:szCs w:val="28"/>
-              </w:rPr>
-              <w:t>declare_stmt</w:t>
-            </w:r>
-            <w:proofErr w:type="spellEnd"/>
+            <w:r>
+              <w:rPr>
+                <w:sz w:val="28"/>
+                <w:szCs w:val="28"/>
+              </w:rPr>
+              <w:t>Stmt-&gt;declare_stmt</w:t>
+            </w:r>
+            <w:r>
+              <w:rPr>
+                <w:sz w:val="28"/>
+                <w:szCs w:val="28"/>
+              </w:rPr>
+              <w:t xml:space="preserve"> ;</w:t>
+            </w:r>
           </w:p>
         </w:tc>
         <w:tc>
@@ -4341,31 +3908,20 @@
                 <w:szCs w:val="28"/>
               </w:rPr>
             </w:pPr>
-            <w:proofErr w:type="spellStart"/>
-            <w:r>
-              <w:rPr>
-                <w:sz w:val="28"/>
-                <w:szCs w:val="28"/>
-              </w:rPr>
-              <w:t>Stmt</w:t>
-            </w:r>
-            <w:proofErr w:type="spellEnd"/>
-            <w:r>
-              <w:rPr>
-                <w:sz w:val="28"/>
-                <w:szCs w:val="28"/>
-              </w:rPr>
-              <w:t>-&gt;</w:t>
-            </w:r>
-            <w:proofErr w:type="spellStart"/>
-            <w:r>
-              <w:rPr>
-                <w:sz w:val="28"/>
-                <w:szCs w:val="28"/>
-              </w:rPr>
-              <w:t>declare_stmt</w:t>
-            </w:r>
-            <w:proofErr w:type="spellEnd"/>
+            <w:r>
+              <w:rPr>
+                <w:sz w:val="28"/>
+                <w:szCs w:val="28"/>
+              </w:rPr>
+              <w:t>Stmt-&gt;declare_stmt</w:t>
+            </w:r>
+            <w:r>
+              <w:rPr>
+                <w:sz w:val="28"/>
+                <w:szCs w:val="28"/>
+              </w:rPr>
+              <w:t xml:space="preserve"> ;</w:t>
+            </w:r>
           </w:p>
         </w:tc>
         <w:tc>
@@ -4380,31 +3936,20 @@
                 <w:szCs w:val="28"/>
               </w:rPr>
             </w:pPr>
-            <w:proofErr w:type="spellStart"/>
-            <w:r>
-              <w:rPr>
-                <w:sz w:val="28"/>
-                <w:szCs w:val="28"/>
-              </w:rPr>
-              <w:t>Stmt</w:t>
-            </w:r>
-            <w:proofErr w:type="spellEnd"/>
-            <w:r>
-              <w:rPr>
-                <w:sz w:val="28"/>
-                <w:szCs w:val="28"/>
-              </w:rPr>
-              <w:t>-&gt;</w:t>
-            </w:r>
-            <w:proofErr w:type="spellStart"/>
-            <w:r>
-              <w:rPr>
-                <w:sz w:val="28"/>
-                <w:szCs w:val="28"/>
-              </w:rPr>
-              <w:t>declare_stmt</w:t>
-            </w:r>
-            <w:proofErr w:type="spellEnd"/>
+            <w:r>
+              <w:rPr>
+                <w:sz w:val="28"/>
+                <w:szCs w:val="28"/>
+              </w:rPr>
+              <w:t>Stmt-&gt;declare_stmt</w:t>
+            </w:r>
+            <w:r>
+              <w:rPr>
+                <w:sz w:val="28"/>
+                <w:szCs w:val="28"/>
+              </w:rPr>
+              <w:t xml:space="preserve"> ;</w:t>
+            </w:r>
           </w:p>
         </w:tc>
         <w:tc>
@@ -5027,21 +4572,12 @@
                 <w:szCs w:val="28"/>
               </w:rPr>
             </w:pPr>
-            <w:proofErr w:type="spellStart"/>
-            <w:r>
-              <w:rPr>
-                <w:sz w:val="28"/>
-                <w:szCs w:val="28"/>
-              </w:rPr>
-              <w:t>else_part</w:t>
-            </w:r>
-            <w:proofErr w:type="spellEnd"/>
-            <w:r>
-              <w:rPr>
-                <w:sz w:val="28"/>
-                <w:szCs w:val="28"/>
-              </w:rPr>
-              <w:t>-&gt;3</w:t>
+            <w:r>
+              <w:rPr>
+                <w:sz w:val="28"/>
+                <w:szCs w:val="28"/>
+              </w:rPr>
+              <w:t>else_part-&gt;3</w:t>
             </w:r>
           </w:p>
         </w:tc>
@@ -5057,21 +4593,12 @@
                 <w:szCs w:val="28"/>
               </w:rPr>
             </w:pPr>
-            <w:proofErr w:type="spellStart"/>
-            <w:r>
-              <w:rPr>
-                <w:sz w:val="28"/>
-                <w:szCs w:val="28"/>
-              </w:rPr>
-              <w:t>else_part</w:t>
-            </w:r>
-            <w:proofErr w:type="spellEnd"/>
-            <w:r>
-              <w:rPr>
-                <w:sz w:val="28"/>
-                <w:szCs w:val="28"/>
-              </w:rPr>
-              <w:t>-&gt;3</w:t>
+            <w:r>
+              <w:rPr>
+                <w:sz w:val="28"/>
+                <w:szCs w:val="28"/>
+              </w:rPr>
+              <w:t>else_part-&gt;3</w:t>
             </w:r>
           </w:p>
         </w:tc>
@@ -5087,21 +4614,12 @@
                 <w:szCs w:val="28"/>
               </w:rPr>
             </w:pPr>
-            <w:proofErr w:type="spellStart"/>
-            <w:r>
-              <w:rPr>
-                <w:sz w:val="28"/>
-                <w:szCs w:val="28"/>
-              </w:rPr>
-              <w:t>else_part</w:t>
-            </w:r>
-            <w:proofErr w:type="spellEnd"/>
-            <w:r>
-              <w:rPr>
-                <w:sz w:val="28"/>
-                <w:szCs w:val="28"/>
-              </w:rPr>
-              <w:t>-&gt;3</w:t>
+            <w:r>
+              <w:rPr>
+                <w:sz w:val="28"/>
+                <w:szCs w:val="28"/>
+              </w:rPr>
+              <w:t>else_part-&gt;3</w:t>
             </w:r>
           </w:p>
         </w:tc>
@@ -5117,21 +4635,12 @@
                 <w:szCs w:val="28"/>
               </w:rPr>
             </w:pPr>
-            <w:proofErr w:type="spellStart"/>
-            <w:r>
-              <w:rPr>
-                <w:sz w:val="28"/>
-                <w:szCs w:val="28"/>
-              </w:rPr>
-              <w:t>else_part</w:t>
-            </w:r>
-            <w:proofErr w:type="spellEnd"/>
-            <w:r>
-              <w:rPr>
-                <w:sz w:val="28"/>
-                <w:szCs w:val="28"/>
-              </w:rPr>
-              <w:t>-&gt;3</w:t>
+            <w:r>
+              <w:rPr>
+                <w:sz w:val="28"/>
+                <w:szCs w:val="28"/>
+              </w:rPr>
+              <w:t>else_part-&gt;3</w:t>
             </w:r>
           </w:p>
         </w:tc>
@@ -5147,21 +4656,12 @@
                 <w:szCs w:val="28"/>
               </w:rPr>
             </w:pPr>
-            <w:proofErr w:type="spellStart"/>
-            <w:r>
-              <w:rPr>
-                <w:sz w:val="28"/>
-                <w:szCs w:val="28"/>
-              </w:rPr>
-              <w:t>else_part</w:t>
-            </w:r>
-            <w:proofErr w:type="spellEnd"/>
-            <w:r>
-              <w:rPr>
-                <w:sz w:val="28"/>
-                <w:szCs w:val="28"/>
-              </w:rPr>
-              <w:t>-&gt;3</w:t>
+            <w:r>
+              <w:rPr>
+                <w:sz w:val="28"/>
+                <w:szCs w:val="28"/>
+              </w:rPr>
+              <w:t>else_part-&gt;3</w:t>
             </w:r>
           </w:p>
         </w:tc>
@@ -5177,21 +4677,12 @@
                 <w:szCs w:val="28"/>
               </w:rPr>
             </w:pPr>
-            <w:proofErr w:type="spellStart"/>
-            <w:r>
-              <w:rPr>
-                <w:sz w:val="28"/>
-                <w:szCs w:val="28"/>
-              </w:rPr>
-              <w:t>else_part</w:t>
-            </w:r>
-            <w:proofErr w:type="spellEnd"/>
-            <w:r>
-              <w:rPr>
-                <w:sz w:val="28"/>
-                <w:szCs w:val="28"/>
-              </w:rPr>
-              <w:t>-&gt;else{</w:t>
+            <w:r>
+              <w:rPr>
+                <w:sz w:val="28"/>
+                <w:szCs w:val="28"/>
+              </w:rPr>
+              <w:t>else_part-&gt;else{</w:t>
             </w:r>
             <w:r>
               <w:rPr>
@@ -5200,7 +4691,6 @@
               </w:rPr>
               <w:t xml:space="preserve"> </w:t>
             </w:r>
-            <w:proofErr w:type="spellStart"/>
             <w:r>
               <w:rPr>
                 <w:sz w:val="28"/>
@@ -5215,9 +4705,6 @@
               </w:rPr>
               <w:t>q</w:t>
             </w:r>
-            <w:bookmarkStart w:id="0" w:name="_GoBack"/>
-            <w:bookmarkEnd w:id="0"/>
-            <w:proofErr w:type="spellEnd"/>
             <w:r>
               <w:rPr>
                 <w:sz w:val="28"/>
@@ -5463,21 +4950,12 @@
                 <w:szCs w:val="28"/>
               </w:rPr>
             </w:pPr>
-            <w:proofErr w:type="spellStart"/>
-            <w:r>
-              <w:rPr>
-                <w:sz w:val="28"/>
-                <w:szCs w:val="28"/>
-              </w:rPr>
-              <w:t>else_part</w:t>
-            </w:r>
-            <w:proofErr w:type="spellEnd"/>
-            <w:r>
-              <w:rPr>
-                <w:sz w:val="28"/>
-                <w:szCs w:val="28"/>
-              </w:rPr>
-              <w:t>-&gt;3</w:t>
+            <w:r>
+              <w:rPr>
+                <w:sz w:val="28"/>
+                <w:szCs w:val="28"/>
+              </w:rPr>
+              <w:t>else_part-&gt;3</w:t>
             </w:r>
           </w:p>
         </w:tc>
@@ -6000,208 +5478,112 @@
                 <w:sz w:val="28"/>
                 <w:szCs w:val="28"/>
               </w:rPr>
-              <w:t>condition’-&gt;</w:t>
-            </w:r>
-            <w:proofErr w:type="spellStart"/>
-            <w:r>
-              <w:rPr>
-                <w:sz w:val="28"/>
-                <w:szCs w:val="28"/>
-              </w:rPr>
-              <w:t>comp_sign</w:t>
-            </w:r>
-            <w:proofErr w:type="spellEnd"/>
-            <w:r>
-              <w:rPr>
-                <w:sz w:val="28"/>
-                <w:szCs w:val="28"/>
-              </w:rPr>
-              <w:t xml:space="preserve"> exp</w:t>
-            </w:r>
-          </w:p>
-        </w:tc>
-        <w:tc>
-          <w:tcPr>
-            <w:tcW w:w="1509" w:type="dxa"/>
-          </w:tcPr>
-          <w:p>
-            <w:pPr>
-              <w:jc w:val="center"/>
-              <w:rPr>
-                <w:sz w:val="28"/>
-                <w:szCs w:val="28"/>
-              </w:rPr>
-            </w:pPr>
-            <w:r>
-              <w:rPr>
-                <w:sz w:val="28"/>
-                <w:szCs w:val="28"/>
-              </w:rPr>
-              <w:t>condition’-&gt;</w:t>
-            </w:r>
-            <w:proofErr w:type="spellStart"/>
-            <w:r>
-              <w:rPr>
-                <w:sz w:val="28"/>
-                <w:szCs w:val="28"/>
-              </w:rPr>
-              <w:t>comp_sign</w:t>
-            </w:r>
-            <w:proofErr w:type="spellEnd"/>
-            <w:r>
-              <w:rPr>
-                <w:sz w:val="28"/>
-                <w:szCs w:val="28"/>
-              </w:rPr>
-              <w:t xml:space="preserve"> exp</w:t>
-            </w:r>
-          </w:p>
-        </w:tc>
-        <w:tc>
-          <w:tcPr>
-            <w:tcW w:w="1509" w:type="dxa"/>
-          </w:tcPr>
-          <w:p>
-            <w:pPr>
-              <w:jc w:val="center"/>
-              <w:rPr>
-                <w:sz w:val="28"/>
-                <w:szCs w:val="28"/>
-              </w:rPr>
-            </w:pPr>
-            <w:r>
-              <w:rPr>
-                <w:sz w:val="28"/>
-                <w:szCs w:val="28"/>
-              </w:rPr>
-              <w:t>condition’-&gt;</w:t>
-            </w:r>
-            <w:proofErr w:type="spellStart"/>
-            <w:r>
-              <w:rPr>
-                <w:sz w:val="28"/>
-                <w:szCs w:val="28"/>
-              </w:rPr>
-              <w:t>comp_sign</w:t>
-            </w:r>
-            <w:proofErr w:type="spellEnd"/>
-            <w:r>
-              <w:rPr>
-                <w:sz w:val="28"/>
-                <w:szCs w:val="28"/>
-              </w:rPr>
-              <w:t xml:space="preserve"> exp</w:t>
-            </w:r>
-          </w:p>
-        </w:tc>
-        <w:tc>
-          <w:tcPr>
-            <w:tcW w:w="1509" w:type="dxa"/>
-          </w:tcPr>
-          <w:p>
-            <w:pPr>
-              <w:jc w:val="center"/>
-              <w:rPr>
-                <w:sz w:val="28"/>
-                <w:szCs w:val="28"/>
-              </w:rPr>
-            </w:pPr>
-            <w:r>
-              <w:rPr>
-                <w:sz w:val="28"/>
-                <w:szCs w:val="28"/>
-              </w:rPr>
-              <w:t>condition’-&gt;</w:t>
-            </w:r>
-            <w:proofErr w:type="spellStart"/>
-            <w:r>
-              <w:rPr>
-                <w:sz w:val="28"/>
-                <w:szCs w:val="28"/>
-              </w:rPr>
-              <w:t>comp_sign</w:t>
-            </w:r>
-            <w:proofErr w:type="spellEnd"/>
-            <w:r>
-              <w:rPr>
-                <w:sz w:val="28"/>
-                <w:szCs w:val="28"/>
-              </w:rPr>
-              <w:t xml:space="preserve"> exp</w:t>
-            </w:r>
-          </w:p>
-        </w:tc>
-        <w:tc>
-          <w:tcPr>
-            <w:tcW w:w="1509" w:type="dxa"/>
-          </w:tcPr>
-          <w:p>
-            <w:pPr>
-              <w:jc w:val="center"/>
-              <w:rPr>
-                <w:sz w:val="28"/>
-                <w:szCs w:val="28"/>
-              </w:rPr>
-            </w:pPr>
-            <w:r>
-              <w:rPr>
-                <w:sz w:val="28"/>
-                <w:szCs w:val="28"/>
-              </w:rPr>
-              <w:t>condition’-&gt;</w:t>
-            </w:r>
-            <w:proofErr w:type="spellStart"/>
-            <w:r>
-              <w:rPr>
-                <w:sz w:val="28"/>
-                <w:szCs w:val="28"/>
-              </w:rPr>
-              <w:t>comp_sign</w:t>
-            </w:r>
-            <w:proofErr w:type="spellEnd"/>
-            <w:r>
-              <w:rPr>
-                <w:sz w:val="28"/>
-                <w:szCs w:val="28"/>
-              </w:rPr>
-              <w:t xml:space="preserve"> exp</w:t>
-            </w:r>
-          </w:p>
-        </w:tc>
-        <w:tc>
-          <w:tcPr>
-            <w:tcW w:w="1509" w:type="dxa"/>
-          </w:tcPr>
-          <w:p>
-            <w:pPr>
-              <w:jc w:val="center"/>
-              <w:rPr>
-                <w:sz w:val="28"/>
-                <w:szCs w:val="28"/>
-              </w:rPr>
-            </w:pPr>
-            <w:r>
-              <w:rPr>
-                <w:sz w:val="28"/>
-                <w:szCs w:val="28"/>
-              </w:rPr>
-              <w:t>condition’-&gt;</w:t>
-            </w:r>
-            <w:proofErr w:type="spellStart"/>
-            <w:r>
-              <w:rPr>
-                <w:sz w:val="28"/>
-                <w:szCs w:val="28"/>
-              </w:rPr>
-              <w:t>comp_sign</w:t>
-            </w:r>
-            <w:proofErr w:type="spellEnd"/>
-            <w:r>
-              <w:rPr>
-                <w:sz w:val="28"/>
-                <w:szCs w:val="28"/>
-              </w:rPr>
-              <w:t xml:space="preserve"> exp</w:t>
+              <w:t>condition’-&gt;comp_sign exp</w:t>
+            </w:r>
+          </w:p>
+        </w:tc>
+        <w:tc>
+          <w:tcPr>
+            <w:tcW w:w="1509" w:type="dxa"/>
+          </w:tcPr>
+          <w:p>
+            <w:pPr>
+              <w:jc w:val="center"/>
+              <w:rPr>
+                <w:sz w:val="28"/>
+                <w:szCs w:val="28"/>
+              </w:rPr>
+            </w:pPr>
+            <w:r>
+              <w:rPr>
+                <w:sz w:val="28"/>
+                <w:szCs w:val="28"/>
+              </w:rPr>
+              <w:t>condition’-&gt;comp_sign exp</w:t>
+            </w:r>
+          </w:p>
+        </w:tc>
+        <w:tc>
+          <w:tcPr>
+            <w:tcW w:w="1509" w:type="dxa"/>
+          </w:tcPr>
+          <w:p>
+            <w:pPr>
+              <w:jc w:val="center"/>
+              <w:rPr>
+                <w:sz w:val="28"/>
+                <w:szCs w:val="28"/>
+              </w:rPr>
+            </w:pPr>
+            <w:r>
+              <w:rPr>
+                <w:sz w:val="28"/>
+                <w:szCs w:val="28"/>
+              </w:rPr>
+              <w:t>condition’-&gt;comp_sign exp</w:t>
+            </w:r>
+          </w:p>
+        </w:tc>
+        <w:tc>
+          <w:tcPr>
+            <w:tcW w:w="1509" w:type="dxa"/>
+          </w:tcPr>
+          <w:p>
+            <w:pPr>
+              <w:jc w:val="center"/>
+              <w:rPr>
+                <w:sz w:val="28"/>
+                <w:szCs w:val="28"/>
+              </w:rPr>
+            </w:pPr>
+            <w:r>
+              <w:rPr>
+                <w:sz w:val="28"/>
+                <w:szCs w:val="28"/>
+              </w:rPr>
+              <w:t>condition’-&gt;comp_sign exp</w:t>
+            </w:r>
+          </w:p>
+        </w:tc>
+        <w:tc>
+          <w:tcPr>
+            <w:tcW w:w="1509" w:type="dxa"/>
+          </w:tcPr>
+          <w:p>
+            <w:pPr>
+              <w:jc w:val="center"/>
+              <w:rPr>
+                <w:sz w:val="28"/>
+                <w:szCs w:val="28"/>
+              </w:rPr>
+            </w:pPr>
+            <w:r>
+              <w:rPr>
+                <w:sz w:val="28"/>
+                <w:szCs w:val="28"/>
+              </w:rPr>
+              <w:t>condition’-&gt;comp_sign exp</w:t>
+            </w:r>
+          </w:p>
+        </w:tc>
+        <w:tc>
+          <w:tcPr>
+            <w:tcW w:w="1509" w:type="dxa"/>
+          </w:tcPr>
+          <w:p>
+            <w:pPr>
+              <w:jc w:val="center"/>
+              <w:rPr>
+                <w:sz w:val="28"/>
+                <w:szCs w:val="28"/>
+              </w:rPr>
+            </w:pPr>
+            <w:r>
+              <w:rPr>
+                <w:sz w:val="28"/>
+                <w:szCs w:val="28"/>
+              </w:rPr>
+              <w:t>condition’-&gt;comp_sign exp</w:t>
             </w:r>
           </w:p>
         </w:tc>
@@ -6468,171 +5850,117 @@
                 <w:szCs w:val="28"/>
               </w:rPr>
             </w:pPr>
-            <w:proofErr w:type="spellStart"/>
-            <w:r>
-              <w:rPr>
-                <w:sz w:val="28"/>
-                <w:szCs w:val="28"/>
-              </w:rPr>
-              <w:t>comp_sign</w:t>
-            </w:r>
-            <w:proofErr w:type="spellEnd"/>
-            <w:r>
-              <w:rPr>
-                <w:sz w:val="28"/>
-                <w:szCs w:val="28"/>
-              </w:rPr>
-              <w:t>-&gt; &lt;</w:t>
-            </w:r>
-          </w:p>
-        </w:tc>
-        <w:tc>
-          <w:tcPr>
-            <w:tcW w:w="1509" w:type="dxa"/>
-          </w:tcPr>
-          <w:p>
-            <w:pPr>
-              <w:jc w:val="center"/>
-              <w:rPr>
-                <w:sz w:val="28"/>
-                <w:szCs w:val="28"/>
-              </w:rPr>
-            </w:pPr>
-            <w:proofErr w:type="spellStart"/>
-            <w:r>
-              <w:rPr>
-                <w:sz w:val="28"/>
-                <w:szCs w:val="28"/>
-              </w:rPr>
-              <w:t>comp_sign</w:t>
-            </w:r>
-            <w:proofErr w:type="spellEnd"/>
-            <w:r>
-              <w:rPr>
-                <w:sz w:val="28"/>
-                <w:szCs w:val="28"/>
-              </w:rPr>
-              <w:t>-&gt; &gt;</w:t>
-            </w:r>
-          </w:p>
-        </w:tc>
-        <w:tc>
-          <w:tcPr>
-            <w:tcW w:w="1509" w:type="dxa"/>
-          </w:tcPr>
-          <w:p>
-            <w:pPr>
-              <w:jc w:val="center"/>
-              <w:rPr>
-                <w:sz w:val="28"/>
-                <w:szCs w:val="28"/>
-              </w:rPr>
-            </w:pPr>
-            <w:proofErr w:type="spellStart"/>
-            <w:r>
-              <w:rPr>
-                <w:sz w:val="28"/>
-                <w:szCs w:val="28"/>
-              </w:rPr>
-              <w:t>comp_sign</w:t>
-            </w:r>
-            <w:proofErr w:type="spellEnd"/>
-            <w:r>
-              <w:rPr>
-                <w:sz w:val="28"/>
-                <w:szCs w:val="28"/>
-              </w:rPr>
-              <w:t>-&gt; =</w:t>
-            </w:r>
-          </w:p>
-        </w:tc>
-        <w:tc>
-          <w:tcPr>
-            <w:tcW w:w="1509" w:type="dxa"/>
-          </w:tcPr>
-          <w:p>
-            <w:pPr>
-              <w:jc w:val="center"/>
-              <w:rPr>
-                <w:sz w:val="28"/>
-                <w:szCs w:val="28"/>
-              </w:rPr>
-            </w:pPr>
-            <w:proofErr w:type="spellStart"/>
-            <w:r>
-              <w:rPr>
-                <w:sz w:val="28"/>
-                <w:szCs w:val="28"/>
-              </w:rPr>
-              <w:t>comp_sign</w:t>
-            </w:r>
-            <w:proofErr w:type="spellEnd"/>
-            <w:r>
-              <w:rPr>
-                <w:sz w:val="28"/>
-                <w:szCs w:val="28"/>
-              </w:rPr>
-              <w:t>-&gt; &lt;=</w:t>
-            </w:r>
-          </w:p>
-        </w:tc>
-        <w:tc>
-          <w:tcPr>
-            <w:tcW w:w="1509" w:type="dxa"/>
-          </w:tcPr>
-          <w:p>
-            <w:pPr>
-              <w:jc w:val="center"/>
-              <w:rPr>
-                <w:sz w:val="28"/>
-                <w:szCs w:val="28"/>
-              </w:rPr>
-            </w:pPr>
-            <w:proofErr w:type="spellStart"/>
-            <w:r>
-              <w:rPr>
-                <w:sz w:val="28"/>
-                <w:szCs w:val="28"/>
-              </w:rPr>
-              <w:t>comp_sign</w:t>
-            </w:r>
-            <w:proofErr w:type="spellEnd"/>
-            <w:r>
-              <w:rPr>
-                <w:sz w:val="28"/>
-                <w:szCs w:val="28"/>
-              </w:rPr>
-              <w:t>-&gt; &gt;=</w:t>
-            </w:r>
-          </w:p>
-        </w:tc>
-        <w:tc>
-          <w:tcPr>
-            <w:tcW w:w="1509" w:type="dxa"/>
-          </w:tcPr>
-          <w:p>
-            <w:pPr>
-              <w:jc w:val="center"/>
-              <w:rPr>
-                <w:sz w:val="28"/>
-                <w:szCs w:val="28"/>
-              </w:rPr>
-            </w:pPr>
-            <w:proofErr w:type="spellStart"/>
-            <w:r>
-              <w:rPr>
-                <w:sz w:val="28"/>
-                <w:szCs w:val="28"/>
-              </w:rPr>
-              <w:t>comp_sign</w:t>
-            </w:r>
-            <w:proofErr w:type="spellEnd"/>
-            <w:r>
-              <w:rPr>
-                <w:sz w:val="28"/>
-                <w:szCs w:val="28"/>
-              </w:rPr>
-              <w:t>-&gt; ==</w:t>
+            <w:r>
+              <w:rPr>
+                <w:sz w:val="28"/>
+                <w:szCs w:val="28"/>
+              </w:rPr>
+              <w:t>comp_sign-&gt; &lt;</w:t>
+            </w:r>
+          </w:p>
+        </w:tc>
+        <w:tc>
+          <w:tcPr>
+            <w:tcW w:w="1509" w:type="dxa"/>
+          </w:tcPr>
+          <w:p>
+            <w:pPr>
+              <w:jc w:val="center"/>
+              <w:rPr>
+                <w:sz w:val="28"/>
+                <w:szCs w:val="28"/>
+              </w:rPr>
+            </w:pPr>
+            <w:r>
+              <w:rPr>
+                <w:sz w:val="28"/>
+                <w:szCs w:val="28"/>
+              </w:rPr>
+              <w:t>comp_sign-&gt; &gt;</w:t>
+            </w:r>
+          </w:p>
+        </w:tc>
+        <w:tc>
+          <w:tcPr>
+            <w:tcW w:w="1509" w:type="dxa"/>
+          </w:tcPr>
+          <w:p>
+            <w:pPr>
+              <w:jc w:val="center"/>
+              <w:rPr>
+                <w:sz w:val="28"/>
+                <w:szCs w:val="28"/>
+              </w:rPr>
+            </w:pPr>
+            <w:r>
+              <w:rPr>
+                <w:sz w:val="28"/>
+                <w:szCs w:val="28"/>
+              </w:rPr>
+              <w:t>comp_sign-&gt; =</w:t>
+            </w:r>
+          </w:p>
+        </w:tc>
+        <w:tc>
+          <w:tcPr>
+            <w:tcW w:w="1509" w:type="dxa"/>
+          </w:tcPr>
+          <w:p>
+            <w:pPr>
+              <w:jc w:val="center"/>
+              <w:rPr>
+                <w:sz w:val="28"/>
+                <w:szCs w:val="28"/>
+              </w:rPr>
+            </w:pPr>
+            <w:r>
+              <w:rPr>
+                <w:sz w:val="28"/>
+                <w:szCs w:val="28"/>
+              </w:rPr>
+              <w:t>comp_sign-&gt; &lt;=</w:t>
+            </w:r>
+          </w:p>
+        </w:tc>
+        <w:tc>
+          <w:tcPr>
+            <w:tcW w:w="1509" w:type="dxa"/>
+          </w:tcPr>
+          <w:p>
+            <w:pPr>
+              <w:jc w:val="center"/>
+              <w:rPr>
+                <w:sz w:val="28"/>
+                <w:szCs w:val="28"/>
+              </w:rPr>
+            </w:pPr>
+            <w:r>
+              <w:rPr>
+                <w:sz w:val="28"/>
+                <w:szCs w:val="28"/>
+              </w:rPr>
+              <w:t>comp_sign-&gt; &gt;=</w:t>
+            </w:r>
+          </w:p>
+        </w:tc>
+        <w:tc>
+          <w:tcPr>
+            <w:tcW w:w="1509" w:type="dxa"/>
+          </w:tcPr>
+          <w:p>
+            <w:pPr>
+              <w:jc w:val="center"/>
+              <w:rPr>
+                <w:sz w:val="28"/>
+                <w:szCs w:val="28"/>
+              </w:rPr>
+            </w:pPr>
+            <w:r>
+              <w:rPr>
+                <w:sz w:val="28"/>
+                <w:szCs w:val="28"/>
+              </w:rPr>
+              <w:t>comp_sign-&gt; ==</w:t>
             </w:r>
           </w:p>
         </w:tc>
@@ -7456,23 +6784,7 @@
                 <w:sz w:val="28"/>
                 <w:szCs w:val="28"/>
               </w:rPr>
-              <w:t>exp’-&gt;</w:t>
-            </w:r>
-            <w:proofErr w:type="spellStart"/>
-            <w:r>
-              <w:rPr>
-                <w:sz w:val="28"/>
-                <w:szCs w:val="28"/>
-              </w:rPr>
-              <w:t>add_op</w:t>
-            </w:r>
-            <w:proofErr w:type="spellEnd"/>
-            <w:r>
-              <w:rPr>
-                <w:sz w:val="28"/>
-                <w:szCs w:val="28"/>
-              </w:rPr>
-              <w:t xml:space="preserve"> term exp’</w:t>
+              <w:t>exp’-&gt;add_op term exp’</w:t>
             </w:r>
           </w:p>
         </w:tc>
@@ -7493,23 +6805,7 @@
                 <w:sz w:val="28"/>
                 <w:szCs w:val="28"/>
               </w:rPr>
-              <w:t>exp’-&gt;</w:t>
-            </w:r>
-            <w:proofErr w:type="spellStart"/>
-            <w:r>
-              <w:rPr>
-                <w:sz w:val="28"/>
-                <w:szCs w:val="28"/>
-              </w:rPr>
-              <w:t>add_op</w:t>
-            </w:r>
-            <w:proofErr w:type="spellEnd"/>
-            <w:r>
-              <w:rPr>
-                <w:sz w:val="28"/>
-                <w:szCs w:val="28"/>
-              </w:rPr>
-              <w:t xml:space="preserve"> term exp’</w:t>
+              <w:t>exp’-&gt;add_op term exp’</w:t>
             </w:r>
           </w:p>
         </w:tc>
@@ -7832,21 +7128,12 @@
                 <w:szCs w:val="28"/>
               </w:rPr>
             </w:pPr>
-            <w:proofErr w:type="spellStart"/>
-            <w:r>
-              <w:rPr>
-                <w:sz w:val="28"/>
-                <w:szCs w:val="28"/>
-              </w:rPr>
-              <w:t>add_op</w:t>
-            </w:r>
-            <w:proofErr w:type="spellEnd"/>
-            <w:r>
-              <w:rPr>
-                <w:sz w:val="28"/>
-                <w:szCs w:val="28"/>
-              </w:rPr>
-              <w:t>-&gt; +</w:t>
+            <w:r>
+              <w:rPr>
+                <w:sz w:val="28"/>
+                <w:szCs w:val="28"/>
+              </w:rPr>
+              <w:t>add_op-&gt; +</w:t>
             </w:r>
           </w:p>
         </w:tc>
@@ -7862,21 +7149,12 @@
                 <w:szCs w:val="28"/>
               </w:rPr>
             </w:pPr>
-            <w:proofErr w:type="spellStart"/>
-            <w:r>
-              <w:rPr>
-                <w:sz w:val="28"/>
-                <w:szCs w:val="28"/>
-              </w:rPr>
-              <w:t>add_op</w:t>
-            </w:r>
-            <w:proofErr w:type="spellEnd"/>
-            <w:r>
-              <w:rPr>
-                <w:sz w:val="28"/>
-                <w:szCs w:val="28"/>
-              </w:rPr>
-              <w:t>-&gt; -</w:t>
+            <w:r>
+              <w:rPr>
+                <w:sz w:val="28"/>
+                <w:szCs w:val="28"/>
+              </w:rPr>
+              <w:t>add_op-&gt; -</w:t>
             </w:r>
           </w:p>
         </w:tc>
@@ -8402,20 +7680,6 @@
                 <w:szCs w:val="28"/>
               </w:rPr>
             </w:pPr>
-          </w:p>
-        </w:tc>
-        <w:tc>
-          <w:tcPr>
-            <w:tcW w:w="1509" w:type="dxa"/>
-          </w:tcPr>
-          <w:p>
-            <w:pPr>
-              <w:jc w:val="center"/>
-              <w:rPr>
-                <w:sz w:val="28"/>
-                <w:szCs w:val="28"/>
-              </w:rPr>
-            </w:pPr>
             <w:r>
               <w:rPr>
                 <w:sz w:val="28"/>
@@ -8423,6 +7687,8 @@
               </w:rPr>
               <w:t>Term’-&gt;3</w:t>
             </w:r>
+            <w:bookmarkStart w:id="0" w:name="_GoBack"/>
+            <w:bookmarkEnd w:id="0"/>
           </w:p>
         </w:tc>
         <w:tc>
@@ -8532,6 +7798,27 @@
         </w:tc>
         <w:tc>
           <w:tcPr>
+            <w:tcW w:w="1509" w:type="dxa"/>
+          </w:tcPr>
+          <w:p>
+            <w:pPr>
+              <w:jc w:val="center"/>
+              <w:rPr>
+                <w:sz w:val="28"/>
+                <w:szCs w:val="28"/>
+              </w:rPr>
+            </w:pPr>
+            <w:r>
+              <w:rPr>
+                <w:sz w:val="28"/>
+                <w:szCs w:val="28"/>
+              </w:rPr>
+              <w:t>Term’-&gt;3</w:t>
+            </w:r>
+          </w:p>
+        </w:tc>
+        <w:tc>
+          <w:tcPr>
             <w:tcW w:w="927" w:type="dxa"/>
           </w:tcPr>
           <w:p>
@@ -8582,23 +7869,7 @@
                 <w:sz w:val="28"/>
                 <w:szCs w:val="28"/>
               </w:rPr>
-              <w:t>Term-&gt;</w:t>
-            </w:r>
-            <w:proofErr w:type="spellStart"/>
-            <w:r>
-              <w:rPr>
-                <w:sz w:val="28"/>
-                <w:szCs w:val="28"/>
-              </w:rPr>
-              <w:t>mul_op</w:t>
-            </w:r>
-            <w:proofErr w:type="spellEnd"/>
-            <w:r>
-              <w:rPr>
-                <w:sz w:val="28"/>
-                <w:szCs w:val="28"/>
-              </w:rPr>
-              <w:t xml:space="preserve"> factor term’</w:t>
+              <w:t>Term-&gt;mul_op factor term’</w:t>
             </w:r>
           </w:p>
         </w:tc>
@@ -8619,23 +7890,7 @@
                 <w:sz w:val="28"/>
                 <w:szCs w:val="28"/>
               </w:rPr>
-              <w:t>Term-&gt;</w:t>
-            </w:r>
-            <w:proofErr w:type="spellStart"/>
-            <w:r>
-              <w:rPr>
-                <w:sz w:val="28"/>
-                <w:szCs w:val="28"/>
-              </w:rPr>
-              <w:t>mul_op</w:t>
-            </w:r>
-            <w:proofErr w:type="spellEnd"/>
-            <w:r>
-              <w:rPr>
-                <w:sz w:val="28"/>
-                <w:szCs w:val="28"/>
-              </w:rPr>
-              <w:t xml:space="preserve"> factor term’</w:t>
+              <w:t>Term-&gt;mul_op factor term’</w:t>
             </w:r>
           </w:p>
         </w:tc>
@@ -8972,21 +8227,12 @@
                 <w:szCs w:val="28"/>
               </w:rPr>
             </w:pPr>
-            <w:proofErr w:type="spellStart"/>
-            <w:r>
-              <w:rPr>
-                <w:sz w:val="28"/>
-                <w:szCs w:val="28"/>
-              </w:rPr>
-              <w:t>mul_op</w:t>
-            </w:r>
-            <w:proofErr w:type="spellEnd"/>
-            <w:r>
-              <w:rPr>
-                <w:sz w:val="28"/>
-                <w:szCs w:val="28"/>
-              </w:rPr>
-              <w:t>-&gt;*</w:t>
+            <w:r>
+              <w:rPr>
+                <w:sz w:val="28"/>
+                <w:szCs w:val="28"/>
+              </w:rPr>
+              <w:t>mul_op-&gt;*</w:t>
             </w:r>
           </w:p>
         </w:tc>
@@ -9002,21 +8248,12 @@
                 <w:szCs w:val="28"/>
               </w:rPr>
             </w:pPr>
-            <w:proofErr w:type="spellStart"/>
-            <w:r>
-              <w:rPr>
-                <w:sz w:val="28"/>
-                <w:szCs w:val="28"/>
-              </w:rPr>
-              <w:t>mul_op</w:t>
-            </w:r>
-            <w:proofErr w:type="spellEnd"/>
-            <w:r>
-              <w:rPr>
-                <w:sz w:val="28"/>
-                <w:szCs w:val="28"/>
-              </w:rPr>
-              <w:t>-&gt;/</w:t>
+            <w:r>
+              <w:rPr>
+                <w:sz w:val="28"/>
+                <w:szCs w:val="28"/>
+              </w:rPr>
+              <w:t>mul_op-&gt;/</w:t>
             </w:r>
           </w:p>
         </w:tc>
@@ -9344,7 +8581,14 @@
                 <w:sz w:val="28"/>
                 <w:szCs w:val="28"/>
               </w:rPr>
-              <w:t>Factor-&gt;num</w:t>
+              <w:t>Factor-&gt;</w:t>
+            </w:r>
+            <w:r>
+              <w:rPr>
+                <w:sz w:val="28"/>
+                <w:szCs w:val="28"/>
+              </w:rPr>
+              <w:t>value</w:t>
             </w:r>
           </w:p>
         </w:tc>
@@ -9972,7 +9216,14 @@
                 <w:sz w:val="28"/>
                 <w:szCs w:val="28"/>
               </w:rPr>
-              <w:t>x-&gt; = exp</w:t>
+              <w:t>x_stmt</w:t>
+            </w:r>
+            <w:r>
+              <w:rPr>
+                <w:sz w:val="28"/>
+                <w:szCs w:val="28"/>
+              </w:rPr>
+              <w:t>-&gt; = exp</w:t>
             </w:r>
           </w:p>
         </w:tc>
@@ -10035,7 +9286,14 @@
                 <w:sz w:val="28"/>
                 <w:szCs w:val="28"/>
               </w:rPr>
-              <w:t>x-&gt; 3</w:t>
+              <w:t>x_stmt</w:t>
+            </w:r>
+            <w:r>
+              <w:rPr>
+                <w:sz w:val="28"/>
+                <w:szCs w:val="28"/>
+              </w:rPr>
+              <w:t>-&gt; 3</w:t>
             </w:r>
           </w:p>
         </w:tc>
@@ -10938,7 +10196,21 @@
         <w:sz w:val="28"/>
         <w:szCs w:val="28"/>
       </w:rPr>
-      <w:t xml:space="preserve">If                     id                  int                          float                   char                      else                    (                 )                       &lt;                      &gt;                      =                      &lt;=                   &gt;=                    ==                ;             num          *                 /                +                 -                  }                  $  </w:t>
+      <w:t xml:space="preserve">If                     id                  int                          float                   char                      else                    (                 )                       &lt;                      &gt;                      =                      &lt;=                   &gt;=                    ==                ;         </w:t>
+    </w:r>
+    <w:r>
+      <w:rPr>
+        <w:sz w:val="28"/>
+        <w:szCs w:val="28"/>
+      </w:rPr>
+      <w:t>value</w:t>
+    </w:r>
+    <w:r>
+      <w:rPr>
+        <w:sz w:val="28"/>
+        <w:szCs w:val="28"/>
+      </w:rPr>
+      <w:t xml:space="preserve">          *                 /                +                 -                  }                  $  </w:t>
     </w:r>
   </w:p>
 </w:hdr>
@@ -11361,6 +10633,7 @@
   <w:style w:type="character" w:default="1" w:styleId="DefaultParagraphFont">
     <w:name w:val="Default Paragraph Font"/>
     <w:uiPriority w:val="1"/>
+    <w:semiHidden/>
     <w:unhideWhenUsed/>
   </w:style>
   <w:style w:type="table" w:default="1" w:styleId="TableNormal">
@@ -11762,7 +11035,7 @@
 </file>
 
 <file path=customXml/itemProps1.xml><?xml version="1.0" encoding="utf-8"?>
-<ds:datastoreItem xmlns:ds="http://schemas.openxmlformats.org/officeDocument/2006/customXml" ds:itemID="{BD64B705-DBAF-4B02-AE6B-3B08C7645D4F}">
+<ds:datastoreItem xmlns:ds="http://schemas.openxmlformats.org/officeDocument/2006/customXml" ds:itemID="{881FA68F-7645-44B5-B2A3-8060A029CBD6}">
   <ds:schemaRefs>
     <ds:schemaRef ds:uri="http://schemas.openxmlformats.org/officeDocument/2006/bibliography"/>
   </ds:schemaRefs>

</xml_diff>